<commit_message>
New translations email t-1 [template] partner email – if rsvp no.docx (Italian)
</commit_message>
<xml_diff>
--- a/public/email/crowdin/translations/it/Email T-1 [TEMPLATE] Partner email – if RSVP no.docx
+++ b/public/email/crowdin/translations/it/Email T-1 [TEMPLATE] Partner email – if RSVP no.docx
@@ -16,14 +16,14 @@
             <w:color w:val="1155cc"/>
             <w:u w:val="single"/>
           </w:rPr>
-          <w:t>English</w:t>
+          <w:t>Inglese</w:t>
         </w:r>
       </w:hyperlink>
       <w:r>
         <w:rPr>
           <w:color w:val="ff0000"/>
         </w:rPr>
-        <w:t xml:space="preserve"> / Portuguese / French / Thai / Vietnamese / Spanish</w:t>
+        <w:t xml:space="preserve"> / Portoghese / Francese / Tailandese / Vietnamita / Spagnolo</w:t>
       </w:r>
     </w:p>
     <w:p>
@@ -45,7 +45,7 @@
         <w:pStyle w:val="P68B1DB1-Normal2"/>
       </w:pPr>
       <w:r>
-        <w:t>English</w:t>
+        <w:t>Inglese</w:t>
       </w:r>
     </w:p>
     <w:p/>
@@ -93,7 +93,7 @@
               <w:rPr>
                 <w:b w:val="1"/>
               </w:rPr>
-              <w:t>Brief</w:t>
+              <w:t>Breve</w:t>
             </w:r>
             <w:r>
               <w:t>:</w:t>
@@ -105,7 +105,7 @@
               <w:spacing w:line="240" w:lineRule="auto"/>
             </w:pPr>
             <w:r>
-              <w:t xml:space="preserve">An email sent to partners in the target country who have RSVPed no. It will be sent via customer.io</w:t>
+              <w:t xml:space="preserve">Un'email inviata ai partner nel paese di destinazione che hanno risposto di no. Sarà inviata tramite customer.io</w:t>
             </w:r>
           </w:p>
           <w:p>
@@ -123,7 +123,7 @@
               <w:rPr>
                 <w:b w:val="1"/>
               </w:rPr>
-              <w:t xml:space="preserve">Target audience</w:t>
+              <w:t xml:space="preserve">Pubblico target</w:t>
             </w:r>
             <w:r>
               <w:t>:</w:t>
@@ -135,7 +135,7 @@
               <w:spacing w:line="240" w:lineRule="auto"/>
             </w:pPr>
             <w:r>
-              <w:t xml:space="preserve">Invited partners who RSVP no</w:t>
+              <w:t xml:space="preserve">Partner invitati che hanno risposto di no</w:t>
             </w:r>
           </w:p>
         </w:tc>
@@ -147,10 +147,10 @@
         <w:rPr>
           <w:b w:val="1"/>
         </w:rPr>
-        <w:t xml:space="preserve">Subject line</w:t>
-      </w:r>
-      <w:r>
-        <w:t xml:space="preserve">: Thinking of you at </w:t>
+        <w:t>Oggetto</w:t>
+      </w:r>
+      <w:r>
+        <w:t xml:space="preserve">: Pensando a te a </w:t>
       </w:r>
       <w:r>
         <w:rPr>
@@ -182,7 +182,7 @@
         <w:pStyle w:val="P68B1DB1-Normal3"/>
       </w:pPr>
       <w:r>
-        <w:t xml:space="preserve">We’ll miss you at the </w:t>
+        <w:t xml:space="preserve">Ci mancherai al </w:t>
       </w:r>
       <w:r>
         <w:rPr>
@@ -197,7 +197,7 @@
     <w:p/>
     <w:p>
       <w:r>
-        <w:t xml:space="preserve">Dear </w:t>
+        <w:t xml:space="preserve">Ciao </w:t>
       </w:r>
       <w:r>
         <w:rPr>
@@ -215,7 +215,7 @@
         <w:spacing w:after="200" w:lineRule="auto"/>
       </w:pPr>
       <w:r>
-        <w:t xml:space="preserve">Thank you for taking the time to respond to our invitation to the upcoming </w:t>
+        <w:t xml:space="preserve">Grazie per aver dedicato del tempo a rispondere al nostro invito per il prossimo </w:t>
       </w:r>
       <w:r>
         <w:rPr>
@@ -224,7 +224,7 @@
         <w:t xml:space="preserve">[EVENT NAME]</w:t>
       </w:r>
       <w:r>
-        <w:t xml:space="preserve">. We were really looking forward to seeing you there.</w:t>
+        <w:t xml:space="preserve">. Non vedevamo davvero l'ora di vederti lì.</w:t>
       </w:r>
     </w:p>
     <w:p>
@@ -232,7 +232,7 @@
         <w:spacing w:after="200" w:lineRule="auto"/>
       </w:pPr>
       <w:r>
-        <w:t xml:space="preserve">Even though we’re disappointed we can’t meet you, we understand that scheduling conflicts and other commitments sometimes come up. </w:t>
+        <w:t xml:space="preserve">Anche se siamo delusi di non poterti incontrare, comprendiamo che a volte ci sono conflitti di programmazione e altri impegni. </w:t>
       </w:r>
     </w:p>
     <w:p>
@@ -240,7 +240,7 @@
         <w:spacing w:after="200" w:lineRule="auto"/>
       </w:pPr>
       <w:r>
-        <w:t xml:space="preserve">If you’re comfortable sharing it with us, we’d like to know why you responded no. Please reply to this email as your feedback could help us make improvements in our event planning processes and better serve you in the future.</w:t>
+        <w:t xml:space="preserve">Se ti senti a tuo agio nel farcelo sapere, ci piacerebbe sapere perché hai risposto di no. Ti preghiamo di rispondere a questa email poiché il tuo feedback potrebbe aiutarci a migliorare i nostri processi di pianificazione degli eventi e servirti meglio in futuro.</w:t>
       </w:r>
     </w:p>
     <w:p>
@@ -248,7 +248,7 @@
         <w:spacing w:after="200" w:lineRule="auto"/>
       </w:pPr>
       <w:r>
-        <w:t xml:space="preserve">We hope to see you at our future events. </w:t>
+        <w:t xml:space="preserve">Speriamo di vederti ai nostri eventi futuri. </w:t>
       </w:r>
     </w:p>
     <w:p>
@@ -257,7 +257,7 @@
       </w:pPr>
       <w:commentRangeStart w:id="0"/>
       <w:r>
-        <w:t xml:space="preserve">If you have any questions, please contact us via </w:t>
+        <w:t xml:space="preserve">Se hai domande, non esitare a contattarci tramite </w:t>
       </w:r>
       <w:hyperlink r:id="rId7">
         <w:r>
@@ -265,11 +265,11 @@
             <w:color w:val="1155cc"/>
             <w:u w:val="single"/>
           </w:rPr>
-          <w:t xml:space="preserve">live chat</w:t>
+          <w:t xml:space="preserve">chat live</w:t>
         </w:r>
       </w:hyperlink>
       <w:r>
-        <w:t xml:space="preserve"> or </w:t>
+        <w:t xml:space="preserve"> o </w:t>
       </w:r>
       <w:hyperlink r:id="rId8">
         <w:r>
@@ -289,7 +289,7 @@
         <w:spacing w:after="200" w:lineRule="auto"/>
       </w:pPr>
       <w:r>
-        <w:t xml:space="preserve">If you have any questions, please contact your country manager, </w:t>
+        <w:t xml:space="preserve">Se hai domande, contatta il tuo country manager, </w:t>
       </w:r>
       <w:r>
         <w:rPr>
@@ -298,7 +298,7 @@
         <w:t>[NAME]</w:t>
       </w:r>
       <w:r>
-        <w:t xml:space="preserve">, at </w:t>
+        <w:t xml:space="preserve">, all'indirizzo </w:t>
       </w:r>
       <w:r>
         <w:rPr>
@@ -307,7 +307,7 @@
         <w:t xml:space="preserve">[EMAIL ADDRESS]</w:t>
       </w:r>
       <w:r>
-        <w:t xml:space="preserve"> or </w:t>
+        <w:t xml:space="preserve"> o al numero </w:t>
       </w:r>
       <w:r>
         <w:rPr>
@@ -369,7 +369,7 @@
         <w:pStyle w:val="P68B1DB1-Normal4"/>
       </w:pPr>
       <w:r>
-        <w:t xml:space="preserve">choose either one</w:t>
+        <w:t xml:space="preserve">scegli uno dei due</w:t>
       </w:r>
     </w:p>
   </w:comment>

</xml_diff>